<commit_message>
Ya hay mas avances en el codigo, faltan cosas por trabajar
</commit_message>
<xml_diff>
--- a/Entrega Final/Criterios de entrega.docx
+++ b/Entrega Final/Criterios de entrega.docx
@@ -225,6 +225,7 @@
           <w:color w:val="121212"/>
           <w:sz w:val="27"/>
           <w:szCs w:val="27"/>
+          <w:highlight w:val="yellow"/>
           <w:lang w:eastAsia="es-MX"/>
         </w:rPr>
       </w:pPr>
@@ -234,6 +235,7 @@
           <w:color w:val="121212"/>
           <w:sz w:val="27"/>
           <w:szCs w:val="27"/>
+          <w:highlight w:val="yellow"/>
           <w:lang w:eastAsia="es-MX"/>
         </w:rPr>
         <w:t>-</w:t>
@@ -245,6 +247,7 @@
           <w:color w:val="121212"/>
           <w:sz w:val="27"/>
           <w:szCs w:val="27"/>
+          <w:highlight w:val="yellow"/>
           <w:lang w:eastAsia="es-MX"/>
         </w:rPr>
         <w:t>limit</w:t>
@@ -256,17 +259,30 @@
           <w:color w:val="121212"/>
           <w:sz w:val="27"/>
           <w:szCs w:val="27"/>
-          <w:lang w:eastAsia="es-MX"/>
-        </w:rPr>
-        <w:t xml:space="preserve"> permitirá devolver sólo el número de elementos solicitados al momento de la petición, en caso de no recibir </w:t>
-      </w:r>
-      <w:proofErr w:type="spellStart"/>
+          <w:highlight w:val="yellow"/>
+          <w:lang w:eastAsia="es-MX"/>
+        </w:rPr>
+        <w:t xml:space="preserve"> permitirá devolver sólo el número de elementos solicitados al momento de la petición, </w:t>
+      </w:r>
       <w:r>
         <w:rPr>
           <w:rFonts w:ascii="DM Sans" w:eastAsia="Times New Roman" w:hAnsi="DM Sans" w:cs="Times New Roman"/>
           <w:color w:val="121212"/>
           <w:sz w:val="27"/>
           <w:szCs w:val="27"/>
+          <w:highlight w:val="magenta"/>
+          <w:lang w:eastAsia="es-MX"/>
+        </w:rPr>
+        <w:t xml:space="preserve">en caso de no recibir </w:t>
+      </w:r>
+      <w:proofErr w:type="spellStart"/>
+      <w:r>
+        <w:rPr>
+          <w:rFonts w:ascii="DM Sans" w:eastAsia="Times New Roman" w:hAnsi="DM Sans" w:cs="Times New Roman"/>
+          <w:color w:val="121212"/>
+          <w:sz w:val="27"/>
+          <w:szCs w:val="27"/>
+          <w:highlight w:val="magenta"/>
           <w:lang w:eastAsia="es-MX"/>
         </w:rPr>
         <w:t>limit</w:t>
@@ -278,6 +294,7 @@
           <w:color w:val="121212"/>
           <w:sz w:val="27"/>
           <w:szCs w:val="27"/>
+          <w:highlight w:val="magenta"/>
           <w:lang w:eastAsia="es-MX"/>
         </w:rPr>
         <w:t>, éste será de 10.</w:t>
@@ -592,6 +609,7 @@
         <w:tab/>
       </w:r>
       <w:proofErr w:type="spellStart"/>
+      <w:proofErr w:type="gramStart"/>
       <w:r>
         <w:rPr>
           <w:rFonts w:ascii="DM Sans" w:eastAsia="Times New Roman" w:hAnsi="DM Sans" w:cs="Times New Roman"/>
@@ -603,6 +621,7 @@
         <w:t>status:success</w:t>
       </w:r>
       <w:proofErr w:type="spellEnd"/>
+      <w:proofErr w:type="gramEnd"/>
       <w:r>
         <w:rPr>
           <w:rFonts w:ascii="DM Sans" w:eastAsia="Times New Roman" w:hAnsi="DM Sans" w:cs="Times New Roman"/>
@@ -880,7 +899,29 @@
           <w:szCs w:val="27"/>
           <w:lang w:eastAsia="es-MX"/>
         </w:rPr>
-        <w:t>: Link directo a la página previa (</w:t>
+        <w:t xml:space="preserve">: </w:t>
+      </w:r>
+      <w:proofErr w:type="gramStart"/>
+      <w:r>
+        <w:rPr>
+          <w:rFonts w:ascii="DM Sans" w:eastAsia="Times New Roman" w:hAnsi="DM Sans" w:cs="Times New Roman"/>
+          <w:color w:val="000000"/>
+          <w:sz w:val="27"/>
+          <w:szCs w:val="27"/>
+          <w:lang w:eastAsia="es-MX"/>
+        </w:rPr>
+        <w:t>Link</w:t>
+      </w:r>
+      <w:proofErr w:type="gramEnd"/>
+      <w:r>
+        <w:rPr>
+          <w:rFonts w:ascii="DM Sans" w:eastAsia="Times New Roman" w:hAnsi="DM Sans" w:cs="Times New Roman"/>
+          <w:color w:val="000000"/>
+          <w:sz w:val="27"/>
+          <w:szCs w:val="27"/>
+          <w:lang w:eastAsia="es-MX"/>
+        </w:rPr>
+        <w:t xml:space="preserve"> directo a la página previa (</w:t>
       </w:r>
       <w:proofErr w:type="spellStart"/>
       <w:r>
@@ -959,7 +1000,29 @@
           <w:szCs w:val="27"/>
           <w:lang w:eastAsia="es-MX"/>
         </w:rPr>
-        <w:t>: Link directo a la página siguiente (</w:t>
+        <w:t xml:space="preserve">: </w:t>
+      </w:r>
+      <w:proofErr w:type="gramStart"/>
+      <w:r>
+        <w:rPr>
+          <w:rFonts w:ascii="DM Sans" w:eastAsia="Times New Roman" w:hAnsi="DM Sans" w:cs="Times New Roman"/>
+          <w:color w:val="000000"/>
+          <w:sz w:val="27"/>
+          <w:szCs w:val="27"/>
+          <w:lang w:eastAsia="es-MX"/>
+        </w:rPr>
+        <w:t>Link</w:t>
+      </w:r>
+      <w:proofErr w:type="gramEnd"/>
+      <w:r>
+        <w:rPr>
+          <w:rFonts w:ascii="DM Sans" w:eastAsia="Times New Roman" w:hAnsi="DM Sans" w:cs="Times New Roman"/>
+          <w:color w:val="000000"/>
+          <w:sz w:val="27"/>
+          <w:szCs w:val="27"/>
+          <w:lang w:eastAsia="es-MX"/>
+        </w:rPr>
+        <w:t xml:space="preserve"> directo a la página siguiente (</w:t>
       </w:r>
       <w:proofErr w:type="spellStart"/>
       <w:r>
@@ -1049,6 +1112,26 @@
         </w:rPr>
         <w:t>Se deberá poder buscar productos por categoría o por disponibilidad, y se deberá poder realizar un ordenamiento de estos productos de manera ascendente o descendente por precio.</w:t>
       </w:r>
+    </w:p>
+    <w:p>
+      <w:pPr>
+        <w:rPr>
+          <w:rFonts w:ascii="DM Sans" w:hAnsi="DM Sans"/>
+          <w:color w:val="000000"/>
+          <w:sz w:val="25"/>
+          <w:szCs w:val="25"/>
+        </w:rPr>
+      </w:pPr>
+    </w:p>
+    <w:p>
+      <w:pPr>
+        <w:rPr>
+          <w:rFonts w:ascii="DM Sans" w:hAnsi="DM Sans"/>
+          <w:color w:val="000000"/>
+          <w:sz w:val="25"/>
+          <w:szCs w:val="25"/>
+        </w:rPr>
+      </w:pPr>
     </w:p>
     <w:p>
       <w:pPr>
@@ -1183,14 +1266,25 @@
         <w:t>carts</w:t>
       </w:r>
       <w:proofErr w:type="spellEnd"/>
-      <w:r>
-        <w:rPr>
-          <w:rFonts w:ascii="DM Sans" w:hAnsi="DM Sans"/>
-          <w:color w:val="000000"/>
-          <w:sz w:val="25"/>
-          <w:szCs w:val="25"/>
-        </w:rPr>
-        <w:t>/:cid/</w:t>
+      <w:proofErr w:type="gramStart"/>
+      <w:r>
+        <w:rPr>
+          <w:rFonts w:ascii="DM Sans" w:hAnsi="DM Sans"/>
+          <w:color w:val="000000"/>
+          <w:sz w:val="25"/>
+          <w:szCs w:val="25"/>
+        </w:rPr>
+        <w:t>/:cid</w:t>
+      </w:r>
+      <w:proofErr w:type="gramEnd"/>
+      <w:r>
+        <w:rPr>
+          <w:rFonts w:ascii="DM Sans" w:hAnsi="DM Sans"/>
+          <w:color w:val="000000"/>
+          <w:sz w:val="25"/>
+          <w:szCs w:val="25"/>
+        </w:rPr>
+        <w:t>/</w:t>
       </w:r>
       <w:proofErr w:type="spellStart"/>
       <w:r>
@@ -1269,14 +1363,25 @@
         <w:t>carts</w:t>
       </w:r>
       <w:proofErr w:type="spellEnd"/>
-      <w:r>
-        <w:rPr>
-          <w:rFonts w:ascii="DM Sans" w:hAnsi="DM Sans"/>
-          <w:color w:val="000000"/>
-          <w:sz w:val="25"/>
-          <w:szCs w:val="25"/>
-        </w:rPr>
-        <w:t>/:cid deberá actualizar el carrito con un arreglo de productos con el formato especificado arriba.</w:t>
+      <w:proofErr w:type="gramStart"/>
+      <w:r>
+        <w:rPr>
+          <w:rFonts w:ascii="DM Sans" w:hAnsi="DM Sans"/>
+          <w:color w:val="000000"/>
+          <w:sz w:val="25"/>
+          <w:szCs w:val="25"/>
+        </w:rPr>
+        <w:t>/:cid</w:t>
+      </w:r>
+      <w:proofErr w:type="gramEnd"/>
+      <w:r>
+        <w:rPr>
+          <w:rFonts w:ascii="DM Sans" w:hAnsi="DM Sans"/>
+          <w:color w:val="000000"/>
+          <w:sz w:val="25"/>
+          <w:szCs w:val="25"/>
+        </w:rPr>
+        <w:t xml:space="preserve"> deberá actualizar el carrito con un arreglo de productos con el formato especificado arriba.</w:t>
       </w:r>
     </w:p>
     <w:p>
@@ -1315,14 +1420,25 @@
         <w:t>carts</w:t>
       </w:r>
       <w:proofErr w:type="spellEnd"/>
-      <w:r>
-        <w:rPr>
-          <w:rFonts w:ascii="DM Sans" w:hAnsi="DM Sans"/>
-          <w:color w:val="000000"/>
-          <w:sz w:val="25"/>
-          <w:szCs w:val="25"/>
-        </w:rPr>
-        <w:t>/:cid/</w:t>
+      <w:proofErr w:type="gramStart"/>
+      <w:r>
+        <w:rPr>
+          <w:rFonts w:ascii="DM Sans" w:hAnsi="DM Sans"/>
+          <w:color w:val="000000"/>
+          <w:sz w:val="25"/>
+          <w:szCs w:val="25"/>
+        </w:rPr>
+        <w:t>/:cid</w:t>
+      </w:r>
+      <w:proofErr w:type="gramEnd"/>
+      <w:r>
+        <w:rPr>
+          <w:rFonts w:ascii="DM Sans" w:hAnsi="DM Sans"/>
+          <w:color w:val="000000"/>
+          <w:sz w:val="25"/>
+          <w:szCs w:val="25"/>
+        </w:rPr>
+        <w:t>/</w:t>
       </w:r>
       <w:proofErr w:type="spellStart"/>
       <w:r>
@@ -1390,14 +1506,16 @@
           <w:color w:val="000000"/>
           <w:sz w:val="25"/>
           <w:szCs w:val="25"/>
-        </w:rPr>
-      </w:pPr>
-      <w:r>
-        <w:rPr>
-          <w:rFonts w:ascii="DM Sans" w:hAnsi="DM Sans"/>
-          <w:color w:val="000000"/>
-          <w:sz w:val="25"/>
-          <w:szCs w:val="25"/>
+          <w:highlight w:val="lightGray"/>
+        </w:rPr>
+      </w:pPr>
+      <w:r>
+        <w:rPr>
+          <w:rFonts w:ascii="DM Sans" w:hAnsi="DM Sans"/>
+          <w:color w:val="000000"/>
+          <w:sz w:val="25"/>
+          <w:szCs w:val="25"/>
+          <w:highlight w:val="lightGray"/>
         </w:rPr>
         <w:t>DELETE api/</w:t>
       </w:r>
@@ -1408,18 +1526,32 @@
           <w:color w:val="000000"/>
           <w:sz w:val="25"/>
           <w:szCs w:val="25"/>
+          <w:highlight w:val="lightGray"/>
         </w:rPr>
         <w:t>carts</w:t>
       </w:r>
       <w:proofErr w:type="spellEnd"/>
-      <w:r>
-        <w:rPr>
-          <w:rFonts w:ascii="DM Sans" w:hAnsi="DM Sans"/>
-          <w:color w:val="000000"/>
-          <w:sz w:val="25"/>
-          <w:szCs w:val="25"/>
-        </w:rPr>
-        <w:t>/:cid deberá eliminar todos los productos del carrito </w:t>
+      <w:proofErr w:type="gramStart"/>
+      <w:r>
+        <w:rPr>
+          <w:rFonts w:ascii="DM Sans" w:hAnsi="DM Sans"/>
+          <w:color w:val="000000"/>
+          <w:sz w:val="25"/>
+          <w:szCs w:val="25"/>
+          <w:highlight w:val="lightGray"/>
+        </w:rPr>
+        <w:t>/:cid</w:t>
+      </w:r>
+      <w:proofErr w:type="gramEnd"/>
+      <w:r>
+        <w:rPr>
+          <w:rFonts w:ascii="DM Sans" w:hAnsi="DM Sans"/>
+          <w:color w:val="000000"/>
+          <w:sz w:val="25"/>
+          <w:szCs w:val="25"/>
+          <w:highlight w:val="lightGray"/>
+        </w:rPr>
+        <w:t xml:space="preserve"> deberá eliminar todos los productos del carrito </w:t>
       </w:r>
     </w:p>
     <w:p>
@@ -1505,7 +1637,27 @@
           <w:sz w:val="25"/>
           <w:szCs w:val="25"/>
         </w:rPr>
-        <w:t>. Modificar la ruta /:cid para que al traer todos los productos, los traiga completos mediante un “</w:t>
+        <w:t xml:space="preserve">. Modificar la ruta </w:t>
+      </w:r>
+      <w:proofErr w:type="gramStart"/>
+      <w:r>
+        <w:rPr>
+          <w:rFonts w:ascii="DM Sans" w:hAnsi="DM Sans"/>
+          <w:color w:val="000000"/>
+          <w:sz w:val="25"/>
+          <w:szCs w:val="25"/>
+        </w:rPr>
+        <w:t>/:cid</w:t>
+      </w:r>
+      <w:proofErr w:type="gramEnd"/>
+      <w:r>
+        <w:rPr>
+          <w:rFonts w:ascii="DM Sans" w:hAnsi="DM Sans"/>
+          <w:color w:val="000000"/>
+          <w:sz w:val="25"/>
+          <w:szCs w:val="25"/>
+        </w:rPr>
+        <w:t xml:space="preserve"> para que al traer todos los productos, los traiga completos mediante un “</w:t>
       </w:r>
       <w:proofErr w:type="spellStart"/>
       <w:r>
@@ -1580,6 +1732,7 @@
         <w:t xml:space="preserve">Modificar la vista </w:t>
       </w:r>
       <w:proofErr w:type="spellStart"/>
+      <w:proofErr w:type="gramStart"/>
       <w:r>
         <w:rPr>
           <w:rFonts w:ascii="DM Sans" w:hAnsi="DM Sans"/>
@@ -1590,6 +1743,7 @@
         <w:t>index.handlebars</w:t>
       </w:r>
       <w:proofErr w:type="spellEnd"/>
+      <w:proofErr w:type="gramEnd"/>
       <w:r>
         <w:rPr>
           <w:rFonts w:ascii="DM Sans" w:hAnsi="DM Sans"/>
@@ -1732,6 +1886,7 @@
         <w:t>products</w:t>
       </w:r>
       <w:proofErr w:type="spellEnd"/>
+      <w:proofErr w:type="gramStart"/>
       <w:r>
         <w:rPr>
           <w:rFonts w:ascii="DM Sans" w:hAnsi="DM Sans"/>
@@ -1752,6 +1907,7 @@
         <w:t>pid</w:t>
       </w:r>
       <w:proofErr w:type="spellEnd"/>
+      <w:proofErr w:type="gramEnd"/>
       <w:r>
         <w:rPr>
           <w:rFonts w:ascii="DM Sans" w:hAnsi="DM Sans"/>
@@ -1786,6 +1942,7 @@
           <w:sz w:val="25"/>
           <w:szCs w:val="25"/>
         </w:rPr>
+        <w:lastRenderedPageBreak/>
         <w:t>Contar con el botón de “agregar al carrito” directamente, sin necesidad de abrir una página adicional con los detalles del producto.</w:t>
       </w:r>
     </w:p>
@@ -1799,16 +1956,16 @@
           <w:color w:val="000000"/>
           <w:sz w:val="25"/>
           <w:szCs w:val="25"/>
-        </w:rPr>
-      </w:pPr>
-      <w:r>
-        <w:rPr>
-          <w:rFonts w:ascii="DM Sans" w:hAnsi="DM Sans"/>
-          <w:color w:val="000000"/>
-          <w:sz w:val="25"/>
-          <w:szCs w:val="25"/>
-        </w:rPr>
-        <w:lastRenderedPageBreak/>
+          <w:lang w:val="en-US"/>
+        </w:rPr>
+      </w:pPr>
+      <w:r>
+        <w:rPr>
+          <w:rFonts w:ascii="DM Sans" w:hAnsi="DM Sans"/>
+          <w:color w:val="000000"/>
+          <w:sz w:val="25"/>
+          <w:szCs w:val="25"/>
+        </w:rPr>
         <w:t>Además, agregar una vista en ‘/</w:t>
       </w:r>
       <w:proofErr w:type="spellStart"/>
@@ -1822,14 +1979,25 @@
         <w:t>carts</w:t>
       </w:r>
       <w:proofErr w:type="spellEnd"/>
-      <w:r>
-        <w:rPr>
-          <w:rFonts w:ascii="DM Sans" w:hAnsi="DM Sans"/>
-          <w:color w:val="000000"/>
-          <w:sz w:val="25"/>
-          <w:szCs w:val="25"/>
-        </w:rPr>
-        <w:t>/:cid (</w:t>
+      <w:proofErr w:type="gramStart"/>
+      <w:r>
+        <w:rPr>
+          <w:rFonts w:ascii="DM Sans" w:hAnsi="DM Sans"/>
+          <w:color w:val="000000"/>
+          <w:sz w:val="25"/>
+          <w:szCs w:val="25"/>
+        </w:rPr>
+        <w:t>/:cid</w:t>
+      </w:r>
+      <w:proofErr w:type="gramEnd"/>
+      <w:r>
+        <w:rPr>
+          <w:rFonts w:ascii="DM Sans" w:hAnsi="DM Sans"/>
+          <w:color w:val="000000"/>
+          <w:sz w:val="25"/>
+          <w:szCs w:val="25"/>
+        </w:rPr>
+        <w:t xml:space="preserve"> (</w:t>
       </w:r>
       <w:proofErr w:type="spellStart"/>
       <w:r>

</xml_diff>